<commit_message>
Add Simple Chat Bot with Java project
</commit_message>
<xml_diff>
--- a/CMSC115/Documentation/Ch3P3TestPlan.docx
+++ b/CMSC115/Documentation/Ch3P3TestPlan.docx
@@ -388,18 +388,23 @@
       <w:pPr>
         <w:rPr>
           <w:rFonts w:ascii="Monaspace Argon" w:hAnsi="Monaspace Argon"/>
-          <w:b/>
-          <w:bCs/>
-          <w:sz w:val="32"/>
-          <w:szCs w:val="32"/>
-        </w:rPr>
-      </w:pPr>
-      <w:r>
-        <w:rPr>
-          <w:rFonts w:ascii="Monaspace Argon" w:hAnsi="Monaspace Argon"/>
-        </w:rPr>
-        <w:t>The purpose of this program is to prompt the user to enter a month and a year, and then display the number of days in that month for the specified year. The program correctly accounts for leap years when calculating the number of days in February.</w:t>
-      </w:r>
+        </w:rPr>
+      </w:pPr>
+      <w:r>
+        <w:rPr>
+          <w:rFonts w:ascii="Monaspace Argon" w:hAnsi="Monaspace Argon"/>
+        </w:rPr>
+        <w:t>The primary objective of this program is to solicit user input for a month and a year, subsequently displaying the number of days within that month for the specified year. The program accurately incorporates the concept of leap years during its calculations for the number of days in February.</w:t>
+      </w:r>
+    </w:p>
+    <w:p>
+      <w:pPr>
+        <w:rPr>
+          <w:rFonts w:ascii="Monaspace Argon" w:hAnsi="Monaspace Argon"/>
+          <w:sz w:val="32"/>
+          <w:szCs w:val="32"/>
+        </w:rPr>
+      </w:pPr>
     </w:p>
     <w:p>
       <w:pPr>
@@ -1392,6 +1397,7 @@
         <w:rPr>
           <w:rFonts w:ascii="Monaspace Argon" w:hAnsi="Monaspace Argon"/>
         </w:rPr>
+        <w:lastRenderedPageBreak/>
         <w:t xml:space="preserve">            days = 30</w:t>
       </w:r>
     </w:p>
@@ -1418,7 +1424,6 @@
         <w:rPr>
           <w:rFonts w:ascii="Monaspace Argon" w:hAnsi="Monaspace Argon"/>
         </w:rPr>
-        <w:lastRenderedPageBreak/>
         <w:t xml:space="preserve">        CASE 7:</w:t>
       </w:r>
     </w:p>
@@ -2118,6 +2123,171 @@
       <w:pPr>
         <w:rPr>
           <w:rFonts w:ascii="Monaspace Argon" w:hAnsi="Monaspace Argon"/>
+        </w:rPr>
+      </w:pPr>
+    </w:p>
+    <w:p>
+      <w:pPr>
+        <w:rPr>
+          <w:rFonts w:ascii="Monaspace Argon" w:hAnsi="Monaspace Argon"/>
+          <w:b/>
+          <w:bCs/>
+          <w:sz w:val="32"/>
+          <w:szCs w:val="32"/>
+        </w:rPr>
+      </w:pPr>
+      <w:r>
+        <w:rPr>
+          <w:rFonts w:ascii="Monaspace Argon" w:hAnsi="Monaspace Argon"/>
+          <w:b/>
+          <w:bCs/>
+          <w:sz w:val="32"/>
+          <w:szCs w:val="32"/>
+        </w:rPr>
+        <w:drawing>
+          <wp:inline distT="0" distB="0" distL="0" distR="0" wp14:anchorId="0A1413C2" wp14:editId="4E98C88D">
+            <wp:extent cx="5943600" cy="2868930"/>
+            <wp:effectExtent l="0" t="0" r="0" b="1270"/>
+            <wp:docPr id="785038874" name="Picture 1" descr="A diagram of a company structure&#10;&#10;Description automatically generated"/>
+            <wp:cNvGraphicFramePr>
+              <a:graphicFrameLocks xmlns:a="http://schemas.openxmlformats.org/drawingml/2006/main" noChangeAspect="1"/>
+            </wp:cNvGraphicFramePr>
+            <a:graphic xmlns:a="http://schemas.openxmlformats.org/drawingml/2006/main">
+              <a:graphicData uri="http://schemas.openxmlformats.org/drawingml/2006/picture">
+                <pic:pic xmlns:pic="http://schemas.openxmlformats.org/drawingml/2006/picture">
+                  <pic:nvPicPr>
+                    <pic:cNvPr id="785038874" name="Picture 1" descr="A diagram of a company structure&#10;&#10;Description automatically generated"/>
+                    <pic:cNvPicPr/>
+                  </pic:nvPicPr>
+                  <pic:blipFill>
+                    <a:blip r:embed="rId4"/>
+                    <a:stretch>
+                      <a:fillRect/>
+                    </a:stretch>
+                  </pic:blipFill>
+                  <pic:spPr>
+                    <a:xfrm>
+                      <a:off x="0" y="0"/>
+                      <a:ext cx="5943600" cy="2868930"/>
+                    </a:xfrm>
+                    <a:prstGeom prst="rect">
+                      <a:avLst/>
+                    </a:prstGeom>
+                  </pic:spPr>
+                </pic:pic>
+              </a:graphicData>
+            </a:graphic>
+          </wp:inline>
+        </w:drawing>
+      </w:r>
+    </w:p>
+    <w:p>
+      <w:pPr>
+        <w:rPr>
+          <w:rFonts w:ascii="Monaspace Argon" w:hAnsi="Monaspace Argon"/>
+          <w:b/>
+          <w:bCs/>
+          <w:sz w:val="32"/>
+          <w:szCs w:val="32"/>
+        </w:rPr>
+      </w:pPr>
+    </w:p>
+    <w:p>
+      <w:pPr>
+        <w:rPr>
+          <w:rFonts w:ascii="Monaspace Argon" w:hAnsi="Monaspace Argon"/>
+          <w:b/>
+          <w:bCs/>
+          <w:sz w:val="32"/>
+          <w:szCs w:val="32"/>
+        </w:rPr>
+      </w:pPr>
+    </w:p>
+    <w:p>
+      <w:pPr>
+        <w:rPr>
+          <w:rFonts w:ascii="Monaspace Argon" w:hAnsi="Monaspace Argon"/>
+          <w:b/>
+          <w:bCs/>
+          <w:sz w:val="32"/>
+          <w:szCs w:val="32"/>
+        </w:rPr>
+      </w:pPr>
+    </w:p>
+    <w:p>
+      <w:pPr>
+        <w:rPr>
+          <w:rFonts w:ascii="Monaspace Argon" w:hAnsi="Monaspace Argon"/>
+          <w:b/>
+          <w:bCs/>
+          <w:sz w:val="32"/>
+          <w:szCs w:val="32"/>
+        </w:rPr>
+      </w:pPr>
+    </w:p>
+    <w:p>
+      <w:pPr>
+        <w:rPr>
+          <w:rFonts w:ascii="Monaspace Argon" w:hAnsi="Monaspace Argon"/>
+          <w:b/>
+          <w:bCs/>
+          <w:sz w:val="32"/>
+          <w:szCs w:val="32"/>
+        </w:rPr>
+      </w:pPr>
+    </w:p>
+    <w:p>
+      <w:pPr>
+        <w:rPr>
+          <w:rFonts w:ascii="Monaspace Argon" w:hAnsi="Monaspace Argon"/>
+          <w:b/>
+          <w:bCs/>
+          <w:sz w:val="32"/>
+          <w:szCs w:val="32"/>
+        </w:rPr>
+      </w:pPr>
+    </w:p>
+    <w:p>
+      <w:pPr>
+        <w:rPr>
+          <w:rFonts w:ascii="Monaspace Argon" w:hAnsi="Monaspace Argon"/>
+          <w:b/>
+          <w:bCs/>
+          <w:sz w:val="32"/>
+          <w:szCs w:val="32"/>
+        </w:rPr>
+      </w:pPr>
+    </w:p>
+    <w:p>
+      <w:pPr>
+        <w:rPr>
+          <w:rFonts w:ascii="Monaspace Argon" w:hAnsi="Monaspace Argon"/>
+          <w:b/>
+          <w:bCs/>
+          <w:sz w:val="32"/>
+          <w:szCs w:val="32"/>
+        </w:rPr>
+      </w:pPr>
+    </w:p>
+    <w:p>
+      <w:pPr>
+        <w:rPr>
+          <w:rFonts w:ascii="Monaspace Argon" w:hAnsi="Monaspace Argon"/>
+          <w:b/>
+          <w:bCs/>
+          <w:sz w:val="32"/>
+          <w:szCs w:val="32"/>
+        </w:rPr>
+      </w:pPr>
+    </w:p>
+    <w:p>
+      <w:pPr>
+        <w:rPr>
+          <w:rFonts w:ascii="Monaspace Argon" w:hAnsi="Monaspace Argon"/>
+          <w:b/>
+          <w:bCs/>
+          <w:sz w:val="32"/>
+          <w:szCs w:val="32"/>
         </w:rPr>
       </w:pPr>
     </w:p>
@@ -2375,6 +2545,25 @@
                 <w:rFonts w:ascii="Monaspace Argon" w:hAnsi="Monaspace Argon"/>
               </w:rPr>
             </w:pPr>
+            <w:r>
+              <w:rPr>
+                <w:rFonts w:ascii="Monaspace Argon" w:hAnsi="Monaspace Argon"/>
+              </w:rPr>
+              <w:t>Enter a month in the year (e.g., 1 for Jan): 2</w:t>
+            </w:r>
+          </w:p>
+          <w:p>
+            <w:pPr>
+              <w:rPr>
+                <w:rFonts w:ascii="Monaspace Argon" w:hAnsi="Monaspace Argon"/>
+              </w:rPr>
+            </w:pPr>
+            <w:r>
+              <w:rPr>
+                <w:rFonts w:ascii="Monaspace Argon" w:hAnsi="Monaspace Argon"/>
+              </w:rPr>
+              <w:t>Enter a year: 2020</w:t>
+            </w:r>
           </w:p>
         </w:tc>
         <w:tc>
@@ -2387,6 +2576,12 @@
                 <w:rFonts w:ascii="Monaspace Argon" w:hAnsi="Monaspace Argon"/>
               </w:rPr>
             </w:pPr>
+            <w:r>
+              <w:rPr>
+                <w:rFonts w:ascii="Monaspace Argon" w:hAnsi="Monaspace Argon"/>
+              </w:rPr>
+              <w:t>February 2020 has 29 days</w:t>
+            </w:r>
           </w:p>
         </w:tc>
         <w:tc>
@@ -2399,6 +2594,12 @@
                 <w:rFonts w:ascii="Monaspace Argon" w:hAnsi="Monaspace Argon"/>
               </w:rPr>
             </w:pPr>
+            <w:r>
+              <w:rPr>
+                <w:rFonts w:ascii="Monaspace Argon" w:hAnsi="Monaspace Argon"/>
+              </w:rPr>
+              <w:t>February 2020 has 29 days</w:t>
+            </w:r>
           </w:p>
         </w:tc>
         <w:tc>
@@ -2411,6 +2612,12 @@
                 <w:rFonts w:ascii="Monaspace Argon" w:hAnsi="Monaspace Argon"/>
               </w:rPr>
             </w:pPr>
+            <w:r>
+              <w:rPr>
+                <w:rFonts w:ascii="Monaspace Argon" w:hAnsi="Monaspace Argon"/>
+              </w:rPr>
+              <w:t>Pass</w:t>
+            </w:r>
           </w:p>
         </w:tc>
       </w:tr>
@@ -2446,6 +2653,37 @@
                 <w:rFonts w:ascii="Monaspace Argon" w:hAnsi="Monaspace Argon"/>
               </w:rPr>
             </w:pPr>
+            <w:r>
+              <w:rPr>
+                <w:rFonts w:ascii="Monaspace Argon" w:hAnsi="Monaspace Argon"/>
+              </w:rPr>
+              <w:t xml:space="preserve">Enter a month in the year (e.g., 1 for Jan): </w:t>
+            </w:r>
+            <w:r>
+              <w:rPr>
+                <w:rFonts w:ascii="Monaspace Argon" w:hAnsi="Monaspace Argon"/>
+              </w:rPr>
+              <w:t>11</w:t>
+            </w:r>
+          </w:p>
+          <w:p>
+            <w:pPr>
+              <w:rPr>
+                <w:rFonts w:ascii="Monaspace Argon" w:hAnsi="Monaspace Argon"/>
+              </w:rPr>
+            </w:pPr>
+            <w:r>
+              <w:rPr>
+                <w:rFonts w:ascii="Monaspace Argon" w:hAnsi="Monaspace Argon"/>
+              </w:rPr>
+              <w:t xml:space="preserve">Enter a year: </w:t>
+            </w:r>
+            <w:r>
+              <w:rPr>
+                <w:rFonts w:ascii="Monaspace Argon" w:hAnsi="Monaspace Argon"/>
+              </w:rPr>
+              <w:t>1989</w:t>
+            </w:r>
           </w:p>
         </w:tc>
         <w:tc>
@@ -2458,6 +2696,12 @@
                 <w:rFonts w:ascii="Monaspace Argon" w:hAnsi="Monaspace Argon"/>
               </w:rPr>
             </w:pPr>
+            <w:r>
+              <w:rPr>
+                <w:rFonts w:ascii="Monaspace Argon" w:hAnsi="Monaspace Argon"/>
+              </w:rPr>
+              <w:t>November 1989 has 30 days</w:t>
+            </w:r>
           </w:p>
         </w:tc>
         <w:tc>
@@ -2470,6 +2714,12 @@
                 <w:rFonts w:ascii="Monaspace Argon" w:hAnsi="Monaspace Argon"/>
               </w:rPr>
             </w:pPr>
+            <w:r>
+              <w:rPr>
+                <w:rFonts w:ascii="Monaspace Argon" w:hAnsi="Monaspace Argon"/>
+              </w:rPr>
+              <w:t>November 1989 has 30 days</w:t>
+            </w:r>
           </w:p>
         </w:tc>
         <w:tc>
@@ -2482,6 +2732,12 @@
                 <w:rFonts w:ascii="Monaspace Argon" w:hAnsi="Monaspace Argon"/>
               </w:rPr>
             </w:pPr>
+            <w:r>
+              <w:rPr>
+                <w:rFonts w:ascii="Monaspace Argon" w:hAnsi="Monaspace Argon"/>
+              </w:rPr>
+              <w:t>Pass</w:t>
+            </w:r>
           </w:p>
         </w:tc>
       </w:tr>
@@ -2517,6 +2773,18 @@
                 <w:rFonts w:ascii="Monaspace Argon" w:hAnsi="Monaspace Argon"/>
               </w:rPr>
             </w:pPr>
+            <w:r>
+              <w:rPr>
+                <w:rFonts w:ascii="Monaspace Argon" w:hAnsi="Monaspace Argon"/>
+              </w:rPr>
+              <w:t>Enter a month in the year (e.g., 1 for Jan):</w:t>
+            </w:r>
+            <w:r>
+              <w:rPr>
+                <w:rFonts w:ascii="Monaspace Argon" w:hAnsi="Monaspace Argon"/>
+              </w:rPr>
+              <w:t xml:space="preserve"> November</w:t>
+            </w:r>
           </w:p>
         </w:tc>
         <w:tc>
@@ -2529,6 +2797,12 @@
                 <w:rFonts w:ascii="Monaspace Argon" w:hAnsi="Monaspace Argon"/>
               </w:rPr>
             </w:pPr>
+            <w:r>
+              <w:rPr>
+                <w:rFonts w:ascii="Monaspace Argon" w:hAnsi="Monaspace Argon"/>
+              </w:rPr>
+              <w:t>Input validation should handle invalid input</w:t>
+            </w:r>
           </w:p>
         </w:tc>
         <w:tc>
@@ -2539,8 +2813,38 @@
             <w:pPr>
               <w:rPr>
                 <w:rFonts w:ascii="Monaspace Argon" w:hAnsi="Monaspace Argon"/>
+                <w:sz w:val="16"/>
+                <w:szCs w:val="16"/>
               </w:rPr>
             </w:pPr>
+            <w:r>
+              <w:rPr>
+                <w:rFonts w:ascii="Monaspace Argon" w:hAnsi="Monaspace Argon"/>
+                <w:sz w:val="16"/>
+                <w:szCs w:val="16"/>
+              </w:rPr>
+              <w:t xml:space="preserve">Exception in thread “main” </w:t>
+            </w:r>
+            <w:proofErr w:type="spellStart"/>
+            <w:proofErr w:type="gramStart"/>
+            <w:r>
+              <w:rPr>
+                <w:rFonts w:ascii="Monaspace Argon" w:hAnsi="Monaspace Argon"/>
+                <w:sz w:val="16"/>
+                <w:szCs w:val="16"/>
+              </w:rPr>
+              <w:t>java.util</w:t>
+            </w:r>
+            <w:proofErr w:type="gramEnd"/>
+            <w:r>
+              <w:rPr>
+                <w:rFonts w:ascii="Monaspace Argon" w:hAnsi="Monaspace Argon"/>
+                <w:sz w:val="16"/>
+                <w:szCs w:val="16"/>
+              </w:rPr>
+              <w:t>.InputMismatchException</w:t>
+            </w:r>
+            <w:proofErr w:type="spellEnd"/>
           </w:p>
         </w:tc>
         <w:tc>
@@ -2553,6 +2857,12 @@
                 <w:rFonts w:ascii="Monaspace Argon" w:hAnsi="Monaspace Argon"/>
               </w:rPr>
             </w:pPr>
+            <w:r>
+              <w:rPr>
+                <w:rFonts w:ascii="Monaspace Argon" w:hAnsi="Monaspace Argon"/>
+              </w:rPr>
+              <w:t>Fail</w:t>
+            </w:r>
           </w:p>
         </w:tc>
       </w:tr>

</xml_diff>